<commit_message>
Personal Portfolio 2 - Kirsten
</commit_message>
<xml_diff>
--- a/Final Release/personal portfolio 2.docx
+++ b/Final Release/personal portfolio 2.docx
@@ -1793,13 +1793,16 @@
       </w:r>
       <w:proofErr w:type="spellEnd"/>
       <w:r>
-        <w:t>/IFB299/</w:t>
-      </w:r>
-      <w:r>
-        <w:t>Final Release</w:t>
-      </w:r>
-      <w:bookmarkStart w:id="1" w:name="_GoBack"/>
-      <w:bookmarkEnd w:id="1"/>
+        <w:t>/IFB299/Final Release</w:t>
+      </w:r>
+      <w:r>
+        <w:t>/</w:t>
+      </w:r>
+      <w:hyperlink r:id="rId20" w:tooltip="Artefact 1 - Meeting with Client" w:history="1">
+        <w:r>
+          <w:t>Artefact 1 - Meeting with Client</w:t>
+        </w:r>
+      </w:hyperlink>
       <w:r>
         <w:t>)</w:t>
       </w:r>
@@ -1817,7 +1820,7 @@
       <w:pPr>
         <w:pStyle w:val="Heading1"/>
       </w:pPr>
-      <w:bookmarkStart w:id="2" w:name="_Toc528317768"/>
+      <w:bookmarkStart w:id="1" w:name="_Toc528317768"/>
       <w:r>
         <w:rPr>
           <w:b/>
@@ -1833,7 +1836,7 @@
       <w:r>
         <w:t xml:space="preserve"> HTML and CSS pages following the client’s new design</w:t>
       </w:r>
-      <w:bookmarkEnd w:id="2"/>
+      <w:bookmarkEnd w:id="1"/>
     </w:p>
     <w:p>
       <w:r>
@@ -2083,7 +2086,7 @@
                     <pic:cNvPicPr/>
                   </pic:nvPicPr>
                   <pic:blipFill>
-                    <a:blip r:embed="rId20" cstate="print">
+                    <a:blip r:embed="rId21" cstate="print">
                       <a:extLst>
                         <a:ext uri="{28A0092B-C50C-407E-A947-70E740481C1C}">
                           <a14:useLocalDpi xmlns:a14="http://schemas.microsoft.com/office/drawing/2010/main" val="0"/>
@@ -2299,7 +2302,7 @@
                           </pic:cNvPicPr>
                         </pic:nvPicPr>
                         <pic:blipFill>
-                          <a:blip r:embed="rId21" cstate="print">
+                          <a:blip r:embed="rId22" cstate="print">
                             <a:extLst>
                               <a:ext uri="{28A0092B-C50C-407E-A947-70E740481C1C}">
                                 <a14:useLocalDpi xmlns:a14="http://schemas.microsoft.com/office/drawing/2010/main" val="0"/>
@@ -2328,7 +2331,7 @@
                           </pic:cNvPicPr>
                         </pic:nvPicPr>
                         <pic:blipFill rotWithShape="1">
-                          <a:blip r:embed="rId22" cstate="print">
+                          <a:blip r:embed="rId23" cstate="print">
                             <a:extLst>
                               <a:ext uri="{28A0092B-C50C-407E-A947-70E740481C1C}">
                                 <a14:useLocalDpi xmlns:a14="http://schemas.microsoft.com/office/drawing/2010/main" val="0"/>
@@ -2372,10 +2375,10 @@
             <w:pict>
               <v:group w14:anchorId="02C7EAAD" id="Group 10" o:spid="_x0000_s1026" style="position:absolute;margin-left:0;margin-top:0;width:460.5pt;height:401.4pt;z-index:251671552;mso-position-horizontal:left;mso-position-horizontal-relative:margin;mso-width-relative:margin;mso-height-relative:margin" coordsize="59702,54311" o:gfxdata="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">
                 <v:shape id="Picture 4" o:spid="_x0000_s1027" type="#_x0000_t75" style="position:absolute;width:59702;height:28289;visibility:visible;mso-wrap-style:square" o:gfxdata="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">
-                  <v:imagedata r:id="rId23" o:title=""/>
+                  <v:imagedata r:id="rId24" o:title=""/>
                 </v:shape>
                 <v:shape id="Picture 5" o:spid="_x0000_s1028" type="#_x0000_t75" style="position:absolute;top:27889;width:59664;height:26422;visibility:visible;mso-wrap-style:square" o:gfxdata="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">
-                  <v:imagedata r:id="rId24" o:title="" cropright="4447f"/>
+                  <v:imagedata r:id="rId25" o:title="" cropright="4447f"/>
                 </v:shape>
                 <w10:wrap type="tight" anchorx="margin"/>
               </v:group>
@@ -2441,7 +2444,7 @@
                     <pic:cNvPicPr/>
                   </pic:nvPicPr>
                   <pic:blipFill>
-                    <a:blip r:embed="rId25" cstate="print">
+                    <a:blip r:embed="rId26" cstate="print">
                       <a:extLst>
                         <a:ext uri="{28A0092B-C50C-407E-A947-70E740481C1C}">
                           <a14:useLocalDpi xmlns:a14="http://schemas.microsoft.com/office/drawing/2010/main" val="0"/>
@@ -2509,7 +2512,7 @@
                     <pic:cNvPicPr/>
                   </pic:nvPicPr>
                   <pic:blipFill>
-                    <a:blip r:embed="rId26" cstate="print">
+                    <a:blip r:embed="rId27" cstate="print">
                       <a:extLst>
                         <a:ext uri="{28A0092B-C50C-407E-A947-70E740481C1C}">
                           <a14:useLocalDpi xmlns:a14="http://schemas.microsoft.com/office/drawing/2010/main" val="0"/>
@@ -2577,7 +2580,7 @@
                     <pic:cNvPicPr/>
                   </pic:nvPicPr>
                   <pic:blipFill>
-                    <a:blip r:embed="rId27" cstate="print">
+                    <a:blip r:embed="rId28" cstate="print">
                       <a:extLst>
                         <a:ext uri="{28A0092B-C50C-407E-A947-70E740481C1C}">
                           <a14:useLocalDpi xmlns:a14="http://schemas.microsoft.com/office/drawing/2010/main" val="0"/>
@@ -2771,7 +2774,7 @@
       <w:pPr>
         <w:pStyle w:val="Heading1"/>
       </w:pPr>
-      <w:bookmarkStart w:id="3" w:name="_Toc528317769"/>
+      <w:bookmarkStart w:id="2" w:name="_Toc528317769"/>
       <w:r>
         <w:rPr>
           <w:b/>
@@ -2781,7 +2784,7 @@
       <w:r>
         <w:t>: Creating queries for search functionality for Customer and Vehicle Pages</w:t>
       </w:r>
-      <w:bookmarkEnd w:id="3"/>
+      <w:bookmarkEnd w:id="2"/>
     </w:p>
     <w:p>
       <w:pPr>
@@ -3133,7 +3136,7 @@
                     <pic:cNvPicPr/>
                   </pic:nvPicPr>
                   <pic:blipFill>
-                    <a:blip r:embed="rId28" cstate="print">
+                    <a:blip r:embed="rId29" cstate="print">
                       <a:extLst>
                         <a:ext uri="{28A0092B-C50C-407E-A947-70E740481C1C}">
                           <a14:useLocalDpi xmlns:a14="http://schemas.microsoft.com/office/drawing/2010/main" val="0"/>
@@ -3470,7 +3473,7 @@
                     <pic:cNvPicPr/>
                   </pic:nvPicPr>
                   <pic:blipFill>
-                    <a:blip r:embed="rId29" cstate="print">
+                    <a:blip r:embed="rId30" cstate="print">
                       <a:extLst>
                         <a:ext uri="{28A0092B-C50C-407E-A947-70E740481C1C}">
                           <a14:useLocalDpi xmlns:a14="http://schemas.microsoft.com/office/drawing/2010/main" val="0"/>
@@ -3609,10 +3612,7 @@
                               <w:t>, in the application folder.</w:t>
                             </w:r>
                             <w:r>
-                              <w:t xml:space="preserve"> </w:t>
-                            </w:r>
-                            <w:r>
-                              <w:t>(</w:t>
+                              <w:t xml:space="preserve"> (</w:t>
                             </w:r>
                             <w:proofErr w:type="spellStart"/>
                             <w:r>
@@ -3792,7 +3792,7 @@
                     <pic:cNvPicPr/>
                   </pic:nvPicPr>
                   <pic:blipFill>
-                    <a:blip r:embed="rId30" cstate="print">
+                    <a:blip r:embed="rId31" cstate="print">
                       <a:extLst>
                         <a:ext uri="{28A0092B-C50C-407E-A947-70E740481C1C}">
                           <a14:useLocalDpi xmlns:a14="http://schemas.microsoft.com/office/drawing/2010/main" val="0"/>
@@ -3860,7 +3860,7 @@
                     <pic:cNvPicPr/>
                   </pic:nvPicPr>
                   <pic:blipFill>
-                    <a:blip r:embed="rId31" cstate="print">
+                    <a:blip r:embed="rId32" cstate="print">
                       <a:extLst>
                         <a:ext uri="{28A0092B-C50C-407E-A947-70E740481C1C}">
                           <a14:useLocalDpi xmlns:a14="http://schemas.microsoft.com/office/drawing/2010/main" val="0"/>
@@ -3968,7 +3968,7 @@
                     </pic:cNvPicPr>
                   </pic:nvPicPr>
                   <pic:blipFill rotWithShape="1">
-                    <a:blip r:embed="rId32">
+                    <a:blip r:embed="rId33">
                       <a:extLst>
                         <a:ext uri="{28A0092B-C50C-407E-A947-70E740481C1C}">
                           <a14:useLocalDpi xmlns:a14="http://schemas.microsoft.com/office/drawing/2010/main" val="0"/>
@@ -4029,7 +4029,7 @@
       <w:pPr>
         <w:pStyle w:val="Heading1"/>
       </w:pPr>
-      <w:bookmarkStart w:id="4" w:name="_Toc528317770"/>
+      <w:bookmarkStart w:id="3" w:name="_Toc528317770"/>
       <w:r>
         <w:rPr>
           <w:b/>
@@ -4042,7 +4042,7 @@
       <w:r>
         <w:t>Burn Down Chart</w:t>
       </w:r>
-      <w:bookmarkEnd w:id="4"/>
+      <w:bookmarkEnd w:id="3"/>
       <w:r>
         <w:t xml:space="preserve"> </w:t>
       </w:r>
@@ -4149,7 +4149,7 @@
                     <pic:cNvPicPr/>
                   </pic:nvPicPr>
                   <pic:blipFill>
-                    <a:blip r:embed="rId33" cstate="print">
+                    <a:blip r:embed="rId34" cstate="print">
                       <a:extLst>
                         <a:ext uri="{28A0092B-C50C-407E-A947-70E740481C1C}">
                           <a14:useLocalDpi xmlns:a14="http://schemas.microsoft.com/office/drawing/2010/main" val="0"/>
@@ -4235,14 +4235,21 @@
       </w:r>
       <w:proofErr w:type="spellEnd"/>
       <w:r>
-        <w:t>/IFB299/</w:t>
-      </w:r>
-      <w:r>
-        <w:t>Final Release</w:t>
-      </w:r>
+        <w:t>/IFB299/Final Release</w:t>
+      </w:r>
+      <w:r>
+        <w:t>/</w:t>
+      </w:r>
+      <w:hyperlink r:id="rId35" w:tooltip="Group 92 Burndown Chart" w:history="1">
+        <w:r>
+          <w:t>Group 92 Burndown Chart</w:t>
+        </w:r>
+      </w:hyperlink>
       <w:r>
         <w:t>)</w:t>
       </w:r>
+      <w:bookmarkStart w:id="4" w:name="_GoBack"/>
+      <w:bookmarkEnd w:id="4"/>
     </w:p>
     <w:p>
       <w:pPr>
@@ -4427,7 +4434,7 @@
                     </pic:cNvPicPr>
                   </pic:nvPicPr>
                   <pic:blipFill rotWithShape="1">
-                    <a:blip r:embed="rId34">
+                    <a:blip r:embed="rId36">
                       <a:extLst>
                         <a:ext uri="{28A0092B-C50C-407E-A947-70E740481C1C}">
                           <a14:useLocalDpi xmlns:a14="http://schemas.microsoft.com/office/drawing/2010/main" val="0"/>
@@ -4502,7 +4509,7 @@
                     <pic:cNvPicPr/>
                   </pic:nvPicPr>
                   <pic:blipFill rotWithShape="1">
-                    <a:blip r:embed="rId35"/>
+                    <a:blip r:embed="rId37"/>
                     <a:srcRect b="2479"/>
                     <a:stretch/>
                   </pic:blipFill>
@@ -4562,9 +4569,9 @@
       </w:r>
     </w:p>
     <w:sectPr>
-      <w:headerReference w:type="default" r:id="rId36"/>
-      <w:footerReference w:type="even" r:id="rId37"/>
-      <w:footerReference w:type="default" r:id="rId38"/>
+      <w:headerReference w:type="default" r:id="rId38"/>
+      <w:footerReference w:type="even" r:id="rId39"/>
+      <w:footerReference w:type="default" r:id="rId40"/>
       <w:pgSz w:w="12240" w:h="15840"/>
       <w:pgMar w:top="1440" w:right="1080" w:bottom="1440" w:left="1080" w:header="576" w:footer="432" w:gutter="0"/>
       <w:pgNumType w:start="0"/>

</xml_diff>